<commit_message>
Week-4 RMarkdown code and output
Week-4 RMarkdown code and output
</commit_message>
<xml_diff>
--- a/completed/assignment04/assignment_04_KarnaRajasekharReddy_RMarkdown_actual_output.docx
+++ b/completed/assignment04/assignment_04_KarnaRajasekharReddy_RMarkdown_actual_output.docx
@@ -49,10 +49,7 @@
         <w:pStyle w:val="BodyText"/>
       </w:pPr>
       <w:r>
-        <w:t>R Markdown is plain text file with extension as .Rmd. It has 3 types of content: - Code ch</w:t>
-      </w:r>
-      <w:r>
-        <w:t>unks to run - Text to display - Metadata to guide build process</w:t>
+        <w:t>R Markdown is plain text file with extension as .Rmd. It has 3 types of content: - Code chunks to run - Text to display - Metadata to guide build process</w:t>
       </w:r>
     </w:p>
     <w:p>
@@ -68,10 +65,7 @@
         <w:pStyle w:val="BodyText"/>
       </w:pPr>
       <w:r>
-        <w:t>R Markdown support dozens of static and dynamic output formats, such as HTML, pdf, word, slide shows, not</w:t>
-      </w:r>
-      <w:r>
-        <w:t>ebook, latex, etc…Easy to track in version control tools like GIT and easy to deploy.</w:t>
+        <w:t>R Markdown support dozens of static and dynamic output formats, such as HTML, pdf, word, slide shows, notebook, latex, etc…Easy to track in version control tools like GIT and easy to deploy.</w:t>
       </w:r>
     </w:p>
     <w:p>
@@ -205,10 +199,7 @@
         <w:pStyle w:val="FirstParagraph"/>
       </w:pPr>
       <w:r>
-        <w:t>Life is full of emotions. Give a touch of positive hope to add smile to</w:t>
-      </w:r>
-      <w:r>
-        <w:t xml:space="preserve"> those emotions!</w:t>
+        <w:t>Life is full of emotions. Give a touch of positive hope to add smile to those emotions!</w:t>
       </w:r>
     </w:p>
     <w:p>
@@ -1269,13 +1260,7 @@
         <w:rPr>
           <w:rStyle w:val="VerbatimChar"/>
         </w:rPr>
-        <w:t>## +</w:t>
-      </w:r>
-      <w:r>
-        <w:rPr>
-          <w:rStyle w:val="VerbatimChar"/>
-        </w:rPr>
-        <w:t>-----------+--------+---------------+-------------+------+</w:t>
+        <w:t>## +-----------+--------+---------------+-------------+------+</w:t>
       </w:r>
       <w:r>
         <w:br/>
@@ -1311,13 +1296,7 @@
         <w:rPr>
           <w:rStyle w:val="VerbatimChar"/>
         </w:rPr>
-        <w:t>## +----</w:t>
-      </w:r>
-      <w:r>
-        <w:rPr>
-          <w:rStyle w:val="VerbatimChar"/>
-        </w:rPr>
-        <w:t>-------+--------+---------------+-------------+------+</w:t>
+        <w:t>## +-----------+--------+---------------+-------------+------+</w:t>
       </w:r>
       <w:r>
         <w:br/>
@@ -1380,13 +1359,7 @@
         <w:rPr>
           <w:rStyle w:val="VerbatimChar"/>
         </w:rPr>
-        <w:t>## |</w:t>
-      </w:r>
-      <w:r>
-        <w:rPr>
-          <w:rStyle w:val="VerbatimChar"/>
-        </w:rPr>
-        <w:t xml:space="preserve">  Legolas  |  Elf   |     TRUE      |    FALSE    | 2931 |</w:t>
+        <w:t>## |  Legolas  |  Elf   |     TRUE      |    FALSE    | 2931 |</w:t>
       </w:r>
       <w:r>
         <w:br/>
@@ -1422,13 +1395,7 @@
         <w:rPr>
           <w:rStyle w:val="VerbatimChar"/>
         </w:rPr>
-        <w:t>## |  Go</w:t>
-      </w:r>
-      <w:r>
-        <w:rPr>
-          <w:rStyle w:val="VerbatimChar"/>
-        </w:rPr>
-        <w:t>llum   | Hobbit |     FALSE     |    TRUE     | 589  |</w:t>
+        <w:t>## |  Gollum   | Hobbit |     FALSE     |    TRUE     | 589  |</w:t>
       </w:r>
       <w:r>
         <w:br/>
@@ -1477,13 +1444,7 @@
           <w:rPr>
             <w:rStyle w:val="Hyperlink"/>
           </w:rPr>
-          <w:t>https://rmarkdown.rstudio.co</w:t>
-        </w:r>
-        <w:r>
-          <w:rPr>
-            <w:rStyle w:val="Hyperlink"/>
-          </w:rPr>
-          <w:t>m/lesson-1.html</w:t>
+          <w:t>https://rmarkdown.rstudio.com/lesson-1.html</w:t>
         </w:r>
       </w:hyperlink>
       <w:r>
@@ -1494,13 +1455,7 @@
           <w:rPr>
             <w:rStyle w:val="Hyperlink"/>
           </w:rPr>
-          <w:t>https://rst</w:t>
-        </w:r>
-        <w:r>
-          <w:rPr>
-            <w:rStyle w:val="Hyperlink"/>
-          </w:rPr>
-          <w:t>udio.com/wp-content/uploads/2016/03/rmarkdown-cheatsheet-2.0.pdf?_ga=2.247973831.1388722509.1600630414-1304384236.1598891840</w:t>
+          <w:t>https://rstudio.com/wp-content/uploads/2016/03/rmarkdown-cheatsheet-2.0.pdf?_ga=2.247973831.1388722509.1600630414-1304384236.1598891840</w:t>
         </w:r>
       </w:hyperlink>
       <w:r>
@@ -1937,6 +1892,13 @@
     <w:lsdException w:name="Placeholder Text" w:semiHidden="1"/>
     <w:lsdException w:name="Light Shading"/>
     <w:lsdException w:name="Light List"/>
+    <w:lsdException w:name="Light Grid"/>
+    <w:lsdException w:name="Medium Shading 1"/>
+    <w:lsdException w:name="Medium Shading 2"/>
+    <w:lsdException w:name="Medium List 1"/>
+    <w:lsdException w:name="Medium List 2"/>
+    <w:lsdException w:name="Medium Grid 1"/>
+    <w:lsdException w:name="Medium Grid 2"/>
     <w:lsdException w:name="Medium Grid 3"/>
     <w:lsdException w:name="Dark List"/>
     <w:lsdException w:name="Colorful Shading"/>

</xml_diff>